<commit_message>
Add Wire Frame to External Doc
</commit_message>
<xml_diff>
--- a/Assignments/Assignment1ExternalDoc.docx
+++ b/Assignments/Assignment1ExternalDoc.docx
@@ -257,7 +257,6 @@
           <w:szCs w:val="24"/>
         </w:rPr>
         <w:tab/>
-        <w:t>By Kevin Kan</w:t>
       </w:r>
     </w:p>
     <w:p>
@@ -273,68 +272,69 @@
           <w:szCs w:val="24"/>
         </w:rPr>
       </w:pPr>
-    </w:p>
-    <w:p>
-      <w:pPr>
-        <w:tabs>
-          <w:tab w:val="left" w:pos="7575"/>
+      <w:r>
+        <w:rPr>
+          <w:sz w:val="24"/>
+          <w:szCs w:val="24"/>
+        </w:rPr>
+        <w:tab/>
+      </w:r>
+    </w:p>
+    <w:p>
+      <w:pPr>
+        <w:rPr>
+          <w:sz w:val="24"/>
+          <w:szCs w:val="24"/>
+        </w:rPr>
+      </w:pPr>
+    </w:p>
+    <w:p>
+      <w:pPr>
+        <w:rPr>
+          <w:sz w:val="24"/>
+          <w:szCs w:val="24"/>
+        </w:rPr>
+      </w:pPr>
+    </w:p>
+    <w:p>
+      <w:pPr>
+        <w:rPr>
+          <w:sz w:val="24"/>
+          <w:szCs w:val="24"/>
+        </w:rPr>
+      </w:pPr>
+    </w:p>
+    <w:p>
+      <w:pPr>
+        <w:spacing w:after="0" w:line="240" w:lineRule="auto"/>
+        <w:contextualSpacing/>
+        <w:rPr>
+          <w:rFonts w:ascii="Times New Roman" w:hAnsi="Times New Roman" w:cs="Times New Roman"/>
+          <w:sz w:val="24"/>
+          <w:szCs w:val="24"/>
+        </w:rPr>
+      </w:pPr>
+    </w:p>
+    <w:p>
+      <w:pPr>
+        <w:spacing w:after="0" w:line="240" w:lineRule="auto"/>
+        <w:contextualSpacing/>
+        <w:rPr>
+          <w:rFonts w:ascii="Times New Roman" w:hAnsi="Times New Roman" w:cs="Times New Roman"/>
+          <w:sz w:val="24"/>
+          <w:szCs w:val="24"/>
+        </w:rPr>
+      </w:pPr>
+    </w:p>
+    <w:p>
+      <w:pPr>
+        <w:tabs>
+          <w:tab w:val="left" w:pos="8250"/>
         </w:tabs>
         <w:spacing w:after="0" w:line="240" w:lineRule="auto"/>
         <w:contextualSpacing/>
         <w:jc w:val="right"/>
         <w:rPr>
-          <w:sz w:val="24"/>
-          <w:szCs w:val="24"/>
-        </w:rPr>
-      </w:pPr>
-      <w:r>
-        <w:rPr>
-          <w:sz w:val="24"/>
-          <w:szCs w:val="24"/>
-        </w:rPr>
-        <w:tab/>
-      </w:r>
-    </w:p>
-    <w:p>
-      <w:pPr>
-        <w:rPr>
-          <w:sz w:val="24"/>
-          <w:szCs w:val="24"/>
-        </w:rPr>
-      </w:pPr>
-    </w:p>
-    <w:p>
-      <w:pPr>
-        <w:rPr>
-          <w:sz w:val="24"/>
-          <w:szCs w:val="24"/>
-        </w:rPr>
-      </w:pPr>
-    </w:p>
-    <w:p>
-      <w:pPr>
-        <w:rPr>
-          <w:sz w:val="24"/>
-          <w:szCs w:val="24"/>
-        </w:rPr>
-      </w:pPr>
-    </w:p>
-    <w:p>
-      <w:pPr>
-        <w:spacing w:after="0" w:line="240" w:lineRule="auto"/>
-        <w:contextualSpacing/>
-        <w:rPr>
-          <w:rFonts w:ascii="Times New Roman" w:hAnsi="Times New Roman" w:cs="Times New Roman"/>
-          <w:sz w:val="24"/>
-          <w:szCs w:val="24"/>
-        </w:rPr>
-      </w:pPr>
-    </w:p>
-    <w:p>
-      <w:pPr>
-        <w:spacing w:after="0" w:line="240" w:lineRule="auto"/>
-        <w:contextualSpacing/>
-        <w:rPr>
           <w:rFonts w:ascii="Times New Roman" w:hAnsi="Times New Roman" w:cs="Times New Roman"/>
           <w:sz w:val="24"/>
           <w:szCs w:val="24"/>
@@ -580,6 +580,8 @@
           <w:szCs w:val="24"/>
         </w:rPr>
       </w:pPr>
+      <w:bookmarkStart w:id="0" w:name="_GoBack"/>
+      <w:bookmarkEnd w:id="0"/>
     </w:p>
     <w:p>
       <w:pPr>
@@ -915,7 +917,7 @@
                 <w:noProof/>
                 <w:webHidden/>
               </w:rPr>
-              <w:t>1</w:t>
+              <w:t>2</w:t>
             </w:r>
             <w:r>
               <w:rPr>
@@ -981,7 +983,7 @@
                 <w:noProof/>
                 <w:webHidden/>
               </w:rPr>
-              <w:t>2</w:t>
+              <w:t>3</w:t>
             </w:r>
             <w:r>
               <w:rPr>
@@ -1048,7 +1050,7 @@
           <w:docGrid w:linePitch="360"/>
         </w:sectPr>
       </w:pPr>
-      <w:bookmarkStart w:id="0" w:name="_Toc367639022"/>
+      <w:bookmarkStart w:id="1" w:name="_Toc367639022"/>
     </w:p>
     <w:p>
       <w:pPr>
@@ -1068,7 +1070,7 @@
         <w:lastRenderedPageBreak/>
         <w:t>Application Description:</w:t>
       </w:r>
-      <w:bookmarkEnd w:id="0"/>
+      <w:bookmarkEnd w:id="1"/>
     </w:p>
     <w:p>
       <w:pPr>
@@ -1153,7 +1155,7 @@
           <w:sz w:val="24"/>
           <w:szCs w:val="24"/>
         </w:rPr>
-        <w:t>.</w:t>
+        <w:t xml:space="preserve"> on the Monthly Total Sales and Total hours worked values.</w:t>
       </w:r>
     </w:p>
     <w:p>
@@ -1179,14 +1181,87 @@
           <w:color w:val="auto"/>
         </w:rPr>
       </w:pPr>
-      <w:bookmarkStart w:id="1" w:name="_Toc367639023"/>
+      <w:bookmarkStart w:id="2" w:name="_Toc367639023"/>
       <w:r>
         <w:rPr>
           <w:color w:val="auto"/>
         </w:rPr>
         <w:t>Wire Frame:</w:t>
       </w:r>
-      <w:bookmarkEnd w:id="1"/>
+      <w:bookmarkEnd w:id="2"/>
+    </w:p>
+    <w:p>
+      <w:pPr>
+        <w:tabs>
+          <w:tab w:val="left" w:pos="8250"/>
+        </w:tabs>
+        <w:spacing w:after="0" w:line="240" w:lineRule="auto"/>
+        <w:contextualSpacing/>
+        <w:rPr>
+          <w:rFonts w:ascii="Times New Roman" w:hAnsi="Times New Roman" w:cs="Times New Roman"/>
+          <w:b/>
+          <w:sz w:val="24"/>
+          <w:szCs w:val="24"/>
+        </w:rPr>
+      </w:pPr>
+      <w:r>
+        <w:rPr>
+          <w:rFonts w:ascii="Times New Roman" w:hAnsi="Times New Roman" w:cs="Times New Roman"/>
+          <w:b/>
+          <w:noProof/>
+          <w:sz w:val="24"/>
+          <w:szCs w:val="24"/>
+          <w:lang w:val="en-US"/>
+        </w:rPr>
+        <w:drawing>
+          <wp:inline distT="0" distB="0" distL="0" distR="0">
+            <wp:extent cx="5935980" cy="4297680"/>
+            <wp:effectExtent l="0" t="0" r="0" b="0"/>
+            <wp:docPr id="5" name="Picture 5"/>
+            <wp:cNvGraphicFramePr>
+              <a:graphicFrameLocks xmlns:a="http://schemas.openxmlformats.org/drawingml/2006/main" noChangeAspect="1"/>
+            </wp:cNvGraphicFramePr>
+            <a:graphic xmlns:a="http://schemas.openxmlformats.org/drawingml/2006/main">
+              <a:graphicData uri="http://schemas.openxmlformats.org/drawingml/2006/picture">
+                <pic:pic xmlns:pic="http://schemas.openxmlformats.org/drawingml/2006/picture">
+                  <pic:nvPicPr>
+                    <pic:cNvPr id="0" name="Picture 1"/>
+                    <pic:cNvPicPr>
+                      <a:picLocks noChangeAspect="1" noChangeArrowheads="1"/>
+                    </pic:cNvPicPr>
+                  </pic:nvPicPr>
+                  <pic:blipFill>
+                    <a:blip r:embed="rId11">
+                      <a:extLst>
+                        <a:ext uri="{28A0092B-C50C-407E-A947-70E740481C1C}">
+                          <a14:useLocalDpi xmlns:a14="http://schemas.microsoft.com/office/drawing/2010/main" val="0"/>
+                        </a:ext>
+                      </a:extLst>
+                    </a:blip>
+                    <a:srcRect/>
+                    <a:stretch>
+                      <a:fillRect/>
+                    </a:stretch>
+                  </pic:blipFill>
+                  <pic:spPr bwMode="auto">
+                    <a:xfrm>
+                      <a:off x="0" y="0"/>
+                      <a:ext cx="5935980" cy="4297680"/>
+                    </a:xfrm>
+                    <a:prstGeom prst="rect">
+                      <a:avLst/>
+                    </a:prstGeom>
+                    <a:noFill/>
+                    <a:ln>
+                      <a:noFill/>
+                    </a:ln>
+                  </pic:spPr>
+                </pic:pic>
+              </a:graphicData>
+            </a:graphic>
+          </wp:inline>
+        </w:drawing>
+      </w:r>
     </w:p>
     <w:p>
       <w:pPr>
@@ -1343,6 +1418,7 @@
                 <w:szCs w:val="24"/>
               </w:rPr>
             </w:pPr>
+            <w:proofErr w:type="spellStart"/>
             <w:r>
               <w:rPr>
                 <w:rFonts w:ascii="Times New Roman" w:hAnsi="Times New Roman" w:cs="Times New Roman"/>
@@ -1351,6 +1427,7 @@
               </w:rPr>
               <w:t>StartPosition</w:t>
             </w:r>
+            <w:proofErr w:type="spellEnd"/>
           </w:p>
         </w:tc>
         <w:tc>
@@ -1369,6 +1446,7 @@
                 <w:szCs w:val="24"/>
               </w:rPr>
             </w:pPr>
+            <w:proofErr w:type="spellStart"/>
             <w:r>
               <w:rPr>
                 <w:rFonts w:ascii="Times New Roman" w:hAnsi="Times New Roman" w:cs="Times New Roman"/>
@@ -1377,6 +1455,7 @@
               </w:rPr>
               <w:t>CenterScreen</w:t>
             </w:r>
+            <w:proofErr w:type="spellEnd"/>
           </w:p>
         </w:tc>
       </w:tr>
@@ -1469,6 +1548,7 @@
                 <w:szCs w:val="24"/>
               </w:rPr>
             </w:pPr>
+            <w:proofErr w:type="spellStart"/>
             <w:r>
               <w:rPr>
                 <w:rFonts w:ascii="Times New Roman" w:hAnsi="Times New Roman" w:cs="Times New Roman"/>
@@ -1477,6 +1557,7 @@
               </w:rPr>
               <w:t>SelectLanguageGroupBox</w:t>
             </w:r>
+            <w:proofErr w:type="spellEnd"/>
           </w:p>
         </w:tc>
         <w:tc>
@@ -1549,6 +1630,7 @@
                 <w:szCs w:val="24"/>
               </w:rPr>
             </w:pPr>
+            <w:proofErr w:type="spellStart"/>
             <w:r>
               <w:rPr>
                 <w:rFonts w:ascii="Times New Roman" w:hAnsi="Times New Roman" w:cs="Times New Roman"/>
@@ -1557,6 +1639,7 @@
               </w:rPr>
               <w:t>SelectEnglishButton</w:t>
             </w:r>
+            <w:proofErr w:type="spellEnd"/>
           </w:p>
         </w:tc>
         <w:tc>
@@ -1701,6 +1784,7 @@
                 <w:szCs w:val="24"/>
               </w:rPr>
             </w:pPr>
+            <w:proofErr w:type="spellStart"/>
             <w:r>
               <w:rPr>
                 <w:rFonts w:ascii="Times New Roman" w:hAnsi="Times New Roman" w:cs="Times New Roman"/>
@@ -1709,6 +1793,7 @@
               </w:rPr>
               <w:t>SelectFrancaisButton</w:t>
             </w:r>
+            <w:proofErr w:type="spellEnd"/>
           </w:p>
         </w:tc>
         <w:tc>
@@ -1753,6 +1838,7 @@
                 <w:szCs w:val="24"/>
               </w:rPr>
             </w:pPr>
+            <w:proofErr w:type="spellStart"/>
             <w:r>
               <w:rPr>
                 <w:rFonts w:ascii="Times New Roman" w:hAnsi="Times New Roman" w:cs="Times New Roman"/>
@@ -1761,6 +1847,7 @@
               </w:rPr>
               <w:t>Francais</w:t>
             </w:r>
+            <w:proofErr w:type="spellEnd"/>
           </w:p>
         </w:tc>
       </w:tr>
@@ -1781,6 +1868,7 @@
                 <w:szCs w:val="24"/>
               </w:rPr>
             </w:pPr>
+            <w:proofErr w:type="spellStart"/>
             <w:r>
               <w:rPr>
                 <w:rFonts w:ascii="Times New Roman" w:hAnsi="Times New Roman" w:cs="Times New Roman"/>
@@ -1789,6 +1877,7 @@
               </w:rPr>
               <w:t>MonthlyTotalSalesLabel</w:t>
             </w:r>
+            <w:proofErr w:type="spellEnd"/>
           </w:p>
         </w:tc>
         <w:tc>
@@ -1861,6 +1950,7 @@
                 <w:szCs w:val="24"/>
               </w:rPr>
             </w:pPr>
+            <w:proofErr w:type="spellStart"/>
             <w:r>
               <w:rPr>
                 <w:rFonts w:ascii="Times New Roman" w:hAnsi="Times New Roman" w:cs="Times New Roman"/>
@@ -1869,6 +1959,7 @@
               </w:rPr>
               <w:t>EmployeeNameLabel</w:t>
             </w:r>
+            <w:proofErr w:type="spellEnd"/>
           </w:p>
         </w:tc>
         <w:tc>
@@ -1941,6 +2032,7 @@
                 <w:szCs w:val="24"/>
               </w:rPr>
             </w:pPr>
+            <w:proofErr w:type="spellStart"/>
             <w:r>
               <w:rPr>
                 <w:rFonts w:ascii="Times New Roman" w:hAnsi="Times New Roman" w:cs="Times New Roman"/>
@@ -1949,6 +2041,7 @@
               </w:rPr>
               <w:t>EmployeeIdLabel</w:t>
             </w:r>
+            <w:proofErr w:type="spellEnd"/>
           </w:p>
         </w:tc>
         <w:tc>
@@ -2021,6 +2114,7 @@
                 <w:szCs w:val="24"/>
               </w:rPr>
             </w:pPr>
+            <w:proofErr w:type="spellStart"/>
             <w:r>
               <w:rPr>
                 <w:rFonts w:ascii="Times New Roman" w:hAnsi="Times New Roman" w:cs="Times New Roman"/>
@@ -2029,6 +2123,7 @@
               </w:rPr>
               <w:t>TotalHoursWorkedLabel</w:t>
             </w:r>
+            <w:proofErr w:type="spellEnd"/>
           </w:p>
         </w:tc>
         <w:tc>
@@ -2101,6 +2196,7 @@
                 <w:szCs w:val="24"/>
               </w:rPr>
             </w:pPr>
+            <w:proofErr w:type="spellStart"/>
             <w:r>
               <w:rPr>
                 <w:rFonts w:ascii="Times New Roman" w:hAnsi="Times New Roman" w:cs="Times New Roman"/>
@@ -2109,6 +2205,7 @@
               </w:rPr>
               <w:t>SalesBonusLabel</w:t>
             </w:r>
+            <w:proofErr w:type="spellEnd"/>
           </w:p>
         </w:tc>
         <w:tc>
@@ -2181,14 +2278,17 @@
                 <w:szCs w:val="24"/>
               </w:rPr>
             </w:pPr>
-            <w:r>
-              <w:rPr>
-                <w:rFonts w:ascii="Times New Roman" w:hAnsi="Times New Roman" w:cs="Times New Roman"/>
-                <w:sz w:val="24"/>
-                <w:szCs w:val="24"/>
-              </w:rPr>
+            <w:proofErr w:type="spellStart"/>
+            <w:r>
+              <w:rPr>
+                <w:rFonts w:ascii="Times New Roman" w:hAnsi="Times New Roman" w:cs="Times New Roman"/>
+                <w:sz w:val="24"/>
+                <w:szCs w:val="24"/>
+              </w:rPr>
+              <w:lastRenderedPageBreak/>
               <w:t>SalesBonusTextBox</w:t>
             </w:r>
+            <w:proofErr w:type="spellEnd"/>
           </w:p>
         </w:tc>
         <w:tc>
@@ -2207,6 +2307,7 @@
                 <w:szCs w:val="24"/>
               </w:rPr>
             </w:pPr>
+            <w:proofErr w:type="spellStart"/>
             <w:r>
               <w:rPr>
                 <w:rFonts w:ascii="Times New Roman" w:hAnsi="Times New Roman" w:cs="Times New Roman"/>
@@ -2215,6 +2316,7 @@
               </w:rPr>
               <w:t>BorderStyle</w:t>
             </w:r>
+            <w:proofErr w:type="spellEnd"/>
           </w:p>
         </w:tc>
         <w:tc>
@@ -2351,6 +2453,7 @@
                 <w:szCs w:val="24"/>
               </w:rPr>
             </w:pPr>
+            <w:proofErr w:type="spellStart"/>
             <w:r>
               <w:rPr>
                 <w:rFonts w:ascii="Times New Roman" w:hAnsi="Times New Roman" w:cs="Times New Roman"/>
@@ -2359,6 +2462,7 @@
               </w:rPr>
               <w:t>ReadOnly</w:t>
             </w:r>
+            <w:proofErr w:type="spellEnd"/>
           </w:p>
         </w:tc>
         <w:tc>
@@ -2405,6 +2509,7 @@
                 <w:szCs w:val="24"/>
               </w:rPr>
             </w:pPr>
+            <w:proofErr w:type="spellStart"/>
             <w:r>
               <w:rPr>
                 <w:rFonts w:ascii="Times New Roman" w:hAnsi="Times New Roman" w:cs="Times New Roman"/>
@@ -2413,6 +2518,7 @@
               </w:rPr>
               <w:t>CalculateButton</w:t>
             </w:r>
+            <w:proofErr w:type="spellEnd"/>
           </w:p>
         </w:tc>
         <w:tc>
@@ -2493,6 +2599,7 @@
                 <w:szCs w:val="24"/>
               </w:rPr>
             </w:pPr>
+            <w:proofErr w:type="spellStart"/>
             <w:r>
               <w:rPr>
                 <w:rFonts w:ascii="Times New Roman" w:hAnsi="Times New Roman" w:cs="Times New Roman"/>
@@ -2501,6 +2608,7 @@
               </w:rPr>
               <w:t>PrintButton</w:t>
             </w:r>
+            <w:proofErr w:type="spellEnd"/>
           </w:p>
         </w:tc>
         <w:tc>
@@ -2581,6 +2689,7 @@
                 <w:szCs w:val="24"/>
               </w:rPr>
             </w:pPr>
+            <w:proofErr w:type="spellStart"/>
             <w:r>
               <w:rPr>
                 <w:rFonts w:ascii="Times New Roman" w:hAnsi="Times New Roman" w:cs="Times New Roman"/>
@@ -2589,6 +2698,7 @@
               </w:rPr>
               <w:t>NextButton</w:t>
             </w:r>
+            <w:proofErr w:type="spellEnd"/>
           </w:p>
         </w:tc>
         <w:tc>
@@ -2633,6 +2743,7 @@
                 <w:szCs w:val="24"/>
               </w:rPr>
             </w:pPr>
+            <w:proofErr w:type="spellStart"/>
             <w:r>
               <w:rPr>
                 <w:rFonts w:ascii="Times New Roman" w:hAnsi="Times New Roman" w:cs="Times New Roman"/>
@@ -2657,6 +2768,7 @@
               </w:rPr>
               <w:t>xt</w:t>
             </w:r>
+            <w:proofErr w:type="spellEnd"/>
           </w:p>
         </w:tc>
       </w:tr>
@@ -2683,14 +2795,14 @@
           <w:color w:val="auto"/>
         </w:rPr>
       </w:pPr>
-      <w:bookmarkStart w:id="2" w:name="_Toc367639024"/>
+      <w:bookmarkStart w:id="3" w:name="_Toc367639024"/>
       <w:r>
         <w:rPr>
           <w:color w:val="auto"/>
         </w:rPr>
         <w:t>Code Planning:</w:t>
       </w:r>
-      <w:bookmarkEnd w:id="2"/>
+      <w:bookmarkEnd w:id="3"/>
     </w:p>
     <w:p>
       <w:pPr>
@@ -2709,6 +2821,7 @@
           <w:szCs w:val="24"/>
         </w:rPr>
       </w:pPr>
+      <w:proofErr w:type="spellStart"/>
       <w:r>
         <w:rPr>
           <w:rFonts w:ascii="Times New Roman" w:hAnsi="Times New Roman" w:cs="Times New Roman"/>
@@ -2727,6 +2840,7 @@
         </w:rPr>
         <w:t>_Leave</w:t>
       </w:r>
+      <w:proofErr w:type="spellEnd"/>
       <w:r>
         <w:rPr>
           <w:rFonts w:ascii="Times New Roman" w:hAnsi="Times New Roman" w:cs="Times New Roman"/>
@@ -2804,6 +2918,7 @@
           <w:szCs w:val="24"/>
         </w:rPr>
       </w:pPr>
+      <w:proofErr w:type="spellStart"/>
       <w:r>
         <w:rPr>
           <w:rFonts w:ascii="Times New Roman" w:hAnsi="Times New Roman" w:cs="Times New Roman"/>
@@ -2822,6 +2937,7 @@
         </w:rPr>
         <w:t>_Leave</w:t>
       </w:r>
+      <w:proofErr w:type="spellEnd"/>
       <w:r>
         <w:rPr>
           <w:rFonts w:ascii="Times New Roman" w:hAnsi="Times New Roman" w:cs="Times New Roman"/>
@@ -2915,6 +3031,7 @@
           <w:szCs w:val="24"/>
         </w:rPr>
       </w:pPr>
+      <w:proofErr w:type="spellStart"/>
       <w:r>
         <w:rPr>
           <w:rFonts w:ascii="Times New Roman" w:hAnsi="Times New Roman" w:cs="Times New Roman"/>
@@ -2922,7 +3039,17 @@
           <w:sz w:val="24"/>
           <w:szCs w:val="24"/>
         </w:rPr>
-        <w:t>CalculateButton_Click:</w:t>
+        <w:t>CalculateButton_Click</w:t>
+      </w:r>
+      <w:proofErr w:type="spellEnd"/>
+      <w:r>
+        <w:rPr>
+          <w:rFonts w:ascii="Times New Roman" w:hAnsi="Times New Roman" w:cs="Times New Roman"/>
+          <w:i/>
+          <w:sz w:val="24"/>
+          <w:szCs w:val="24"/>
+        </w:rPr>
+        <w:t>:</w:t>
       </w:r>
     </w:p>
     <w:p>
@@ -2959,7 +3086,16 @@
           <w:sz w:val="24"/>
           <w:szCs w:val="24"/>
         </w:rPr>
-        <w:t>On click check if the total hours worked and monthly sales is correct data type. If it is then,</w:t>
+        <w:t>On click check if the total hours worked and monthly sales is correct data type. If it is then</w:t>
+      </w:r>
+      <w:proofErr w:type="gramStart"/>
+      <w:r>
+        <w:rPr>
+          <w:rFonts w:ascii="Times New Roman" w:hAnsi="Times New Roman" w:cs="Times New Roman"/>
+          <w:sz w:val="24"/>
+          <w:szCs w:val="24"/>
+        </w:rPr>
+        <w:t>,</w:t>
       </w:r>
       <w:r>
         <w:rPr>
@@ -2969,13 +3105,24 @@
         </w:rPr>
         <w:t>{</w:t>
       </w:r>
-      <w:r>
-        <w:rPr>
-          <w:rFonts w:ascii="Times New Roman" w:hAnsi="Times New Roman" w:cs="Times New Roman"/>
-          <w:sz w:val="24"/>
-          <w:szCs w:val="24"/>
-        </w:rPr>
-        <w:t xml:space="preserve"> perform the calculation of monthly sales times 2% multiplied hours worked divided by 160. Now display the results in the SalesBonusText</w:t>
+      <w:proofErr w:type="gramEnd"/>
+      <w:r>
+        <w:rPr>
+          <w:rFonts w:ascii="Times New Roman" w:hAnsi="Times New Roman" w:cs="Times New Roman"/>
+          <w:sz w:val="24"/>
+          <w:szCs w:val="24"/>
+        </w:rPr>
+        <w:t xml:space="preserve"> perform the calculation of monthly sales times 2% multiplied hours worked divided by 160. Now display the results in the </w:t>
+      </w:r>
+      <w:proofErr w:type="spellStart"/>
+      <w:proofErr w:type="gramStart"/>
+      <w:r>
+        <w:rPr>
+          <w:rFonts w:ascii="Times New Roman" w:hAnsi="Times New Roman" w:cs="Times New Roman"/>
+          <w:sz w:val="24"/>
+          <w:szCs w:val="24"/>
+        </w:rPr>
+        <w:t>SalesBonusText</w:t>
       </w:r>
       <w:r>
         <w:rPr>
@@ -2985,6 +3132,7 @@
         </w:rPr>
         <w:t>Box</w:t>
       </w:r>
+      <w:proofErr w:type="spellEnd"/>
       <w:r>
         <w:rPr>
           <w:rFonts w:ascii="Times New Roman" w:hAnsi="Times New Roman" w:cs="Times New Roman"/>
@@ -3001,6 +3149,7 @@
         </w:rPr>
         <w:t>}</w:t>
       </w:r>
+      <w:proofErr w:type="gramEnd"/>
     </w:p>
     <w:p>
       <w:pPr>
@@ -3016,30 +3165,49 @@
           <w:szCs w:val="24"/>
         </w:rPr>
       </w:pPr>
-      <w:r>
-        <w:rPr>
-          <w:rFonts w:ascii="Times New Roman" w:hAnsi="Times New Roman" w:cs="Times New Roman"/>
-          <w:sz w:val="24"/>
-          <w:szCs w:val="24"/>
-        </w:rPr>
-        <w:lastRenderedPageBreak/>
+      <w:proofErr w:type="gramStart"/>
+      <w:r>
+        <w:rPr>
+          <w:rFonts w:ascii="Times New Roman" w:hAnsi="Times New Roman" w:cs="Times New Roman"/>
+          <w:sz w:val="24"/>
+          <w:szCs w:val="24"/>
+        </w:rPr>
         <w:t>Otherwise  set</w:t>
       </w:r>
-      <w:r>
-        <w:rPr>
-          <w:rFonts w:ascii="Times New Roman" w:hAnsi="Times New Roman" w:cs="Times New Roman"/>
-          <w:sz w:val="24"/>
-          <w:szCs w:val="24"/>
-        </w:rPr>
-        <w:t xml:space="preserve"> ErrorLable</w:t>
-      </w:r>
-      <w:r>
-        <w:rPr>
-          <w:rFonts w:ascii="Times New Roman" w:hAnsi="Times New Roman" w:cs="Times New Roman"/>
-          <w:sz w:val="24"/>
-          <w:szCs w:val="24"/>
-        </w:rPr>
-        <w:t xml:space="preserve">.Text = some appropriate error message  </w:t>
+      <w:proofErr w:type="gramEnd"/>
+      <w:r>
+        <w:rPr>
+          <w:rFonts w:ascii="Times New Roman" w:hAnsi="Times New Roman" w:cs="Times New Roman"/>
+          <w:sz w:val="24"/>
+          <w:szCs w:val="24"/>
+        </w:rPr>
+        <w:t xml:space="preserve"> </w:t>
+      </w:r>
+      <w:proofErr w:type="spellStart"/>
+      <w:r>
+        <w:rPr>
+          <w:rFonts w:ascii="Times New Roman" w:hAnsi="Times New Roman" w:cs="Times New Roman"/>
+          <w:sz w:val="24"/>
+          <w:szCs w:val="24"/>
+        </w:rPr>
+        <w:t>ErrorLable</w:t>
+      </w:r>
+      <w:r>
+        <w:rPr>
+          <w:rFonts w:ascii="Times New Roman" w:hAnsi="Times New Roman" w:cs="Times New Roman"/>
+          <w:sz w:val="24"/>
+          <w:szCs w:val="24"/>
+        </w:rPr>
+        <w:t>.Text</w:t>
+      </w:r>
+      <w:proofErr w:type="spellEnd"/>
+      <w:r>
+        <w:rPr>
+          <w:rFonts w:ascii="Times New Roman" w:hAnsi="Times New Roman" w:cs="Times New Roman"/>
+          <w:sz w:val="24"/>
+          <w:szCs w:val="24"/>
+        </w:rPr>
+        <w:t xml:space="preserve"> = some appropriate error message  </w:t>
       </w:r>
     </w:p>
     <w:p>
@@ -3070,6 +3238,7 @@
           <w:szCs w:val="24"/>
         </w:rPr>
       </w:pPr>
+      <w:proofErr w:type="spellStart"/>
       <w:r>
         <w:rPr>
           <w:rFonts w:ascii="Times New Roman" w:hAnsi="Times New Roman" w:cs="Times New Roman"/>
@@ -3077,7 +3246,17 @@
           <w:sz w:val="24"/>
           <w:szCs w:val="24"/>
         </w:rPr>
-        <w:t>PrintButton_Click:</w:t>
+        <w:t>PrintButton_Click</w:t>
+      </w:r>
+      <w:proofErr w:type="spellEnd"/>
+      <w:r>
+        <w:rPr>
+          <w:rFonts w:ascii="Times New Roman" w:hAnsi="Times New Roman" w:cs="Times New Roman"/>
+          <w:i/>
+          <w:sz w:val="24"/>
+          <w:szCs w:val="24"/>
+        </w:rPr>
+        <w:t>:</w:t>
       </w:r>
     </w:p>
     <w:p>
@@ -3144,6 +3323,7 @@
           <w:szCs w:val="24"/>
         </w:rPr>
       </w:pPr>
+      <w:proofErr w:type="spellStart"/>
       <w:r>
         <w:rPr>
           <w:rFonts w:ascii="Times New Roman" w:hAnsi="Times New Roman" w:cs="Times New Roman"/>
@@ -3151,7 +3331,17 @@
           <w:sz w:val="24"/>
           <w:szCs w:val="24"/>
         </w:rPr>
-        <w:t>NextButton_Click:</w:t>
+        <w:t>NextButton_Click</w:t>
+      </w:r>
+      <w:proofErr w:type="spellEnd"/>
+      <w:r>
+        <w:rPr>
+          <w:rFonts w:ascii="Times New Roman" w:hAnsi="Times New Roman" w:cs="Times New Roman"/>
+          <w:i/>
+          <w:sz w:val="24"/>
+          <w:szCs w:val="24"/>
+        </w:rPr>
+        <w:t>:</w:t>
       </w:r>
     </w:p>
     <w:p>
@@ -3187,7 +3377,16 @@
           <w:sz w:val="24"/>
           <w:szCs w:val="24"/>
         </w:rPr>
-        <w:t>Set EmployeeNameText</w:t>
+        <w:t xml:space="preserve">Set </w:t>
+      </w:r>
+      <w:proofErr w:type="spellStart"/>
+      <w:r>
+        <w:rPr>
+          <w:rFonts w:ascii="Times New Roman" w:hAnsi="Times New Roman" w:cs="Times New Roman"/>
+          <w:sz w:val="24"/>
+          <w:szCs w:val="24"/>
+        </w:rPr>
+        <w:t>EmployeeNameText</w:t>
       </w:r>
       <w:r>
         <w:rPr>
@@ -3197,8 +3396,6 @@
         </w:rPr>
         <w:t>Box</w:t>
       </w:r>
-      <w:bookmarkStart w:id="3" w:name="_GoBack"/>
-      <w:bookmarkEnd w:id="3"/>
       <w:r>
         <w:rPr>
           <w:rFonts w:ascii="Times New Roman" w:hAnsi="Times New Roman" w:cs="Times New Roman"/>
@@ -3207,13 +3404,23 @@
         </w:rPr>
         <w:t>.Text</w:t>
       </w:r>
-      <w:r>
-        <w:rPr>
-          <w:rFonts w:ascii="Times New Roman" w:hAnsi="Times New Roman" w:cs="Times New Roman"/>
-          <w:sz w:val="24"/>
-          <w:szCs w:val="24"/>
-        </w:rPr>
-        <w:t>, EmployeeIdText</w:t>
+      <w:proofErr w:type="spellEnd"/>
+      <w:r>
+        <w:rPr>
+          <w:rFonts w:ascii="Times New Roman" w:hAnsi="Times New Roman" w:cs="Times New Roman"/>
+          <w:sz w:val="24"/>
+          <w:szCs w:val="24"/>
+        </w:rPr>
+        <w:t xml:space="preserve">, </w:t>
+      </w:r>
+      <w:proofErr w:type="spellStart"/>
+      <w:r>
+        <w:rPr>
+          <w:rFonts w:ascii="Times New Roman" w:hAnsi="Times New Roman" w:cs="Times New Roman"/>
+          <w:sz w:val="24"/>
+          <w:szCs w:val="24"/>
+        </w:rPr>
+        <w:t>EmployeeIdText</w:t>
       </w:r>
       <w:r>
         <w:rPr>
@@ -3231,13 +3438,23 @@
         </w:rPr>
         <w:t>.Text</w:t>
       </w:r>
-      <w:r>
-        <w:rPr>
-          <w:rFonts w:ascii="Times New Roman" w:hAnsi="Times New Roman" w:cs="Times New Roman"/>
-          <w:sz w:val="24"/>
-          <w:szCs w:val="24"/>
-        </w:rPr>
-        <w:t>, TotalHoursWorkedText</w:t>
+      <w:proofErr w:type="spellEnd"/>
+      <w:r>
+        <w:rPr>
+          <w:rFonts w:ascii="Times New Roman" w:hAnsi="Times New Roman" w:cs="Times New Roman"/>
+          <w:sz w:val="24"/>
+          <w:szCs w:val="24"/>
+        </w:rPr>
+        <w:t xml:space="preserve">, </w:t>
+      </w:r>
+      <w:proofErr w:type="spellStart"/>
+      <w:r>
+        <w:rPr>
+          <w:rFonts w:ascii="Times New Roman" w:hAnsi="Times New Roman" w:cs="Times New Roman"/>
+          <w:sz w:val="24"/>
+          <w:szCs w:val="24"/>
+        </w:rPr>
+        <w:t>TotalHoursWorkedText</w:t>
       </w:r>
       <w:r>
         <w:rPr>
@@ -3255,13 +3472,23 @@
         </w:rPr>
         <w:t>.Text</w:t>
       </w:r>
-      <w:r>
-        <w:rPr>
-          <w:rFonts w:ascii="Times New Roman" w:hAnsi="Times New Roman" w:cs="Times New Roman"/>
-          <w:sz w:val="24"/>
-          <w:szCs w:val="24"/>
-        </w:rPr>
-        <w:t xml:space="preserve"> and SalesBonus</w:t>
+      <w:proofErr w:type="spellEnd"/>
+      <w:r>
+        <w:rPr>
+          <w:rFonts w:ascii="Times New Roman" w:hAnsi="Times New Roman" w:cs="Times New Roman"/>
+          <w:sz w:val="24"/>
+          <w:szCs w:val="24"/>
+        </w:rPr>
+        <w:t xml:space="preserve"> and </w:t>
+      </w:r>
+      <w:proofErr w:type="spellStart"/>
+      <w:r>
+        <w:rPr>
+          <w:rFonts w:ascii="Times New Roman" w:hAnsi="Times New Roman" w:cs="Times New Roman"/>
+          <w:sz w:val="24"/>
+          <w:szCs w:val="24"/>
+        </w:rPr>
+        <w:t>SalesBonus</w:t>
       </w:r>
       <w:r>
         <w:rPr>
@@ -3277,7 +3504,16 @@
           <w:sz w:val="24"/>
           <w:szCs w:val="24"/>
         </w:rPr>
-        <w:t>.Text equal to””</w:t>
+        <w:t>.Text</w:t>
+      </w:r>
+      <w:proofErr w:type="spellEnd"/>
+      <w:r>
+        <w:rPr>
+          <w:rFonts w:ascii="Times New Roman" w:hAnsi="Times New Roman" w:cs="Times New Roman"/>
+          <w:sz w:val="24"/>
+          <w:szCs w:val="24"/>
+        </w:rPr>
+        <w:t xml:space="preserve"> equal to””</w:t>
       </w:r>
     </w:p>
     <w:p>
@@ -3308,6 +3544,7 @@
           <w:szCs w:val="24"/>
         </w:rPr>
       </w:pPr>
+      <w:proofErr w:type="spellStart"/>
       <w:r>
         <w:rPr>
           <w:rFonts w:ascii="Times New Roman" w:hAnsi="Times New Roman" w:cs="Times New Roman"/>
@@ -3315,7 +3552,17 @@
           <w:sz w:val="24"/>
           <w:szCs w:val="24"/>
         </w:rPr>
-        <w:t>SelectEnglishButton:</w:t>
+        <w:t>SelectEnglishButton</w:t>
+      </w:r>
+      <w:proofErr w:type="spellEnd"/>
+      <w:r>
+        <w:rPr>
+          <w:rFonts w:ascii="Times New Roman" w:hAnsi="Times New Roman" w:cs="Times New Roman"/>
+          <w:i/>
+          <w:sz w:val="24"/>
+          <w:szCs w:val="24"/>
+        </w:rPr>
+        <w:t>:</w:t>
       </w:r>
     </w:p>
     <w:p>
@@ -3351,7 +3598,39 @@
           <w:sz w:val="24"/>
           <w:szCs w:val="24"/>
         </w:rPr>
-        <w:t>Change all label and button text to English.</w:t>
+        <w:t>Change all label</w:t>
+      </w:r>
+      <w:r>
+        <w:rPr>
+          <w:rFonts w:ascii="Times New Roman" w:hAnsi="Times New Roman" w:cs="Times New Roman"/>
+          <w:sz w:val="24"/>
+          <w:szCs w:val="24"/>
+        </w:rPr>
+        <w:t>s</w:t>
+      </w:r>
+      <w:r>
+        <w:rPr>
+          <w:rFonts w:ascii="Times New Roman" w:hAnsi="Times New Roman" w:cs="Times New Roman"/>
+          <w:sz w:val="24"/>
+          <w:szCs w:val="24"/>
+        </w:rPr>
+        <w:t xml:space="preserve"> and button</w:t>
+      </w:r>
+      <w:r>
+        <w:rPr>
+          <w:rFonts w:ascii="Times New Roman" w:hAnsi="Times New Roman" w:cs="Times New Roman"/>
+          <w:sz w:val="24"/>
+          <w:szCs w:val="24"/>
+        </w:rPr>
+        <w:t>s</w:t>
+      </w:r>
+      <w:r>
+        <w:rPr>
+          <w:rFonts w:ascii="Times New Roman" w:hAnsi="Times New Roman" w:cs="Times New Roman"/>
+          <w:sz w:val="24"/>
+          <w:szCs w:val="24"/>
+        </w:rPr>
+        <w:t xml:space="preserve"> text to English.</w:t>
       </w:r>
     </w:p>
     <w:p>
@@ -3382,6 +3661,7 @@
           <w:szCs w:val="24"/>
         </w:rPr>
       </w:pPr>
+      <w:proofErr w:type="spellStart"/>
       <w:r>
         <w:rPr>
           <w:rFonts w:ascii="Times New Roman" w:hAnsi="Times New Roman" w:cs="Times New Roman"/>
@@ -3389,7 +3669,17 @@
           <w:sz w:val="24"/>
           <w:szCs w:val="24"/>
         </w:rPr>
-        <w:t>SelectFrancaisButton:</w:t>
+        <w:t>SelectFrancaisButton</w:t>
+      </w:r>
+      <w:proofErr w:type="spellEnd"/>
+      <w:r>
+        <w:rPr>
+          <w:rFonts w:ascii="Times New Roman" w:hAnsi="Times New Roman" w:cs="Times New Roman"/>
+          <w:i/>
+          <w:sz w:val="24"/>
+          <w:szCs w:val="24"/>
+        </w:rPr>
+        <w:t>:</w:t>
       </w:r>
     </w:p>
     <w:p>
@@ -3425,7 +3715,39 @@
           <w:sz w:val="24"/>
           <w:szCs w:val="24"/>
         </w:rPr>
-        <w:t>Change all label and button text to French.</w:t>
+        <w:t>Change all label</w:t>
+      </w:r>
+      <w:r>
+        <w:rPr>
+          <w:rFonts w:ascii="Times New Roman" w:hAnsi="Times New Roman" w:cs="Times New Roman"/>
+          <w:sz w:val="24"/>
+          <w:szCs w:val="24"/>
+        </w:rPr>
+        <w:t>s</w:t>
+      </w:r>
+      <w:r>
+        <w:rPr>
+          <w:rFonts w:ascii="Times New Roman" w:hAnsi="Times New Roman" w:cs="Times New Roman"/>
+          <w:sz w:val="24"/>
+          <w:szCs w:val="24"/>
+        </w:rPr>
+        <w:t xml:space="preserve"> and button</w:t>
+      </w:r>
+      <w:r>
+        <w:rPr>
+          <w:rFonts w:ascii="Times New Roman" w:hAnsi="Times New Roman" w:cs="Times New Roman"/>
+          <w:sz w:val="24"/>
+          <w:szCs w:val="24"/>
+        </w:rPr>
+        <w:t>s</w:t>
+      </w:r>
+      <w:r>
+        <w:rPr>
+          <w:rFonts w:ascii="Times New Roman" w:hAnsi="Times New Roman" w:cs="Times New Roman"/>
+          <w:sz w:val="24"/>
+          <w:szCs w:val="24"/>
+        </w:rPr>
+        <w:t xml:space="preserve"> text to French.</w:t>
       </w:r>
     </w:p>
     <w:p>
@@ -3452,10 +3774,20 @@
         </w:rPr>
       </w:pPr>
       <w:bookmarkStart w:id="4" w:name="_Toc367639025"/>
-      <w:r>
+    </w:p>
+    <w:p>
+      <w:pPr>
+        <w:pStyle w:val="Heading1"/>
+        <w:spacing w:before="0" w:line="240" w:lineRule="auto"/>
+        <w:contextualSpacing/>
         <w:rPr>
           <w:color w:val="auto"/>
         </w:rPr>
+      </w:pPr>
+      <w:r>
+        <w:rPr>
+          <w:color w:val="auto"/>
+        </w:rPr>
         <w:t>Multi</w:t>
       </w:r>
       <w:r>
@@ -3473,13 +3805,72 @@
       <w:bookmarkEnd w:id="4"/>
     </w:p>
     <w:p>
-      <w:pPr>
-        <w:rPr>
-          <w:rFonts w:ascii="Times New Roman" w:hAnsi="Times New Roman" w:cs="Times New Roman"/>
-          <w:sz w:val="24"/>
-          <w:szCs w:val="24"/>
-        </w:rPr>
-      </w:pPr>
+      <w:r>
+        <w:rPr>
+          <w:rFonts w:ascii="Times New Roman" w:hAnsi="Times New Roman" w:cs="Times New Roman"/>
+          <w:noProof/>
+          <w:sz w:val="24"/>
+          <w:szCs w:val="24"/>
+          <w:lang w:val="en-US"/>
+        </w:rPr>
+        <w:drawing>
+          <wp:anchor distT="0" distB="0" distL="114300" distR="114300" simplePos="0" relativeHeight="251661312" behindDoc="1" locked="0" layoutInCell="1" allowOverlap="1" wp14:anchorId="109DF3FE" wp14:editId="16A61F22">
+            <wp:simplePos x="0" y="0"/>
+            <wp:positionH relativeFrom="column">
+              <wp:posOffset>0</wp:posOffset>
+            </wp:positionH>
+            <wp:positionV relativeFrom="paragraph">
+              <wp:posOffset>218440</wp:posOffset>
+            </wp:positionV>
+            <wp:extent cx="5554980" cy="2727960"/>
+            <wp:effectExtent l="0" t="0" r="0" b="0"/>
+            <wp:wrapTight wrapText="bothSides">
+              <wp:wrapPolygon edited="0">
+                <wp:start x="0" y="0"/>
+                <wp:lineTo x="0" y="21419"/>
+                <wp:lineTo x="21556" y="21419"/>
+                <wp:lineTo x="21556" y="0"/>
+                <wp:lineTo x="0" y="0"/>
+              </wp:wrapPolygon>
+            </wp:wrapTight>
+            <wp:docPr id="2" name="Picture 2"/>
+            <wp:cNvGraphicFramePr>
+              <a:graphicFrameLocks xmlns:a="http://schemas.openxmlformats.org/drawingml/2006/main" noChangeAspect="1"/>
+            </wp:cNvGraphicFramePr>
+            <a:graphic xmlns:a="http://schemas.openxmlformats.org/drawingml/2006/main">
+              <a:graphicData uri="http://schemas.openxmlformats.org/drawingml/2006/picture">
+                <pic:pic xmlns:pic="http://schemas.openxmlformats.org/drawingml/2006/picture">
+                  <pic:nvPicPr>
+                    <pic:cNvPr id="2" name="ScreenShot.png"/>
+                    <pic:cNvPicPr/>
+                  </pic:nvPicPr>
+                  <pic:blipFill>
+                    <a:blip r:embed="rId12">
+                      <a:extLst>
+                        <a:ext uri="{28A0092B-C50C-407E-A947-70E740481C1C}">
+                          <a14:useLocalDpi xmlns:a14="http://schemas.microsoft.com/office/drawing/2010/main" val="0"/>
+                        </a:ext>
+                      </a:extLst>
+                    </a:blip>
+                    <a:stretch>
+                      <a:fillRect/>
+                    </a:stretch>
+                  </pic:blipFill>
+                  <pic:spPr>
+                    <a:xfrm>
+                      <a:off x="0" y="0"/>
+                      <a:ext cx="5554980" cy="2727960"/>
+                    </a:xfrm>
+                    <a:prstGeom prst="rect">
+                      <a:avLst/>
+                    </a:prstGeom>
+                  </pic:spPr>
+                </pic:pic>
+              </a:graphicData>
+            </a:graphic>
+          </wp:anchor>
+        </w:drawing>
+      </w:r>
       <w:r>
         <w:rPr>
           <w:rFonts w:ascii="Times New Roman" w:hAnsi="Times New Roman" w:cs="Times New Roman"/>
@@ -3488,19 +3879,82 @@
         </w:rPr>
         <w:t>Screen Shot:</w:t>
       </w:r>
-    </w:p>
-    <w:p>
-      <w:pPr>
-        <w:tabs>
-          <w:tab w:val="left" w:pos="3390"/>
-        </w:tabs>
-      </w:pPr>
       <w:r>
         <w:tab/>
       </w:r>
     </w:p>
-    <w:p/>
-    <w:p/>
+    <w:p>
+      <w:pPr>
+        <w:rPr>
+          <w:rFonts w:ascii="Times New Roman" w:hAnsi="Times New Roman" w:cs="Times New Roman"/>
+          <w:sz w:val="24"/>
+          <w:szCs w:val="24"/>
+        </w:rPr>
+      </w:pPr>
+    </w:p>
+    <w:p>
+      <w:pPr>
+        <w:rPr>
+          <w:rFonts w:ascii="Times New Roman" w:hAnsi="Times New Roman" w:cs="Times New Roman"/>
+          <w:sz w:val="24"/>
+          <w:szCs w:val="24"/>
+        </w:rPr>
+      </w:pPr>
+    </w:p>
+    <w:p>
+      <w:pPr>
+        <w:rPr>
+          <w:rFonts w:ascii="Times New Roman" w:hAnsi="Times New Roman" w:cs="Times New Roman"/>
+          <w:sz w:val="24"/>
+          <w:szCs w:val="24"/>
+        </w:rPr>
+      </w:pPr>
+    </w:p>
+    <w:p>
+      <w:pPr>
+        <w:rPr>
+          <w:rFonts w:ascii="Times New Roman" w:hAnsi="Times New Roman" w:cs="Times New Roman"/>
+          <w:sz w:val="24"/>
+          <w:szCs w:val="24"/>
+        </w:rPr>
+      </w:pPr>
+    </w:p>
+    <w:p>
+      <w:pPr>
+        <w:rPr>
+          <w:rFonts w:ascii="Times New Roman" w:hAnsi="Times New Roman" w:cs="Times New Roman"/>
+          <w:sz w:val="24"/>
+          <w:szCs w:val="24"/>
+        </w:rPr>
+      </w:pPr>
+    </w:p>
+    <w:p>
+      <w:pPr>
+        <w:rPr>
+          <w:rFonts w:ascii="Times New Roman" w:hAnsi="Times New Roman" w:cs="Times New Roman"/>
+          <w:sz w:val="24"/>
+          <w:szCs w:val="24"/>
+        </w:rPr>
+      </w:pPr>
+    </w:p>
+    <w:p>
+      <w:pPr>
+        <w:rPr>
+          <w:rFonts w:ascii="Times New Roman" w:hAnsi="Times New Roman" w:cs="Times New Roman"/>
+          <w:sz w:val="24"/>
+          <w:szCs w:val="24"/>
+        </w:rPr>
+      </w:pPr>
+    </w:p>
+    <w:p>
+      <w:pPr>
+        <w:rPr>
+          <w:rFonts w:ascii="Times New Roman" w:hAnsi="Times New Roman" w:cs="Times New Roman"/>
+          <w:sz w:val="24"/>
+          <w:szCs w:val="24"/>
+        </w:rPr>
+      </w:pPr>
+    </w:p>
     <w:p>
       <w:pPr>
         <w:rPr>
@@ -3518,13 +3972,13 @@
           <wp:anchor distT="0" distB="0" distL="114300" distR="114300" simplePos="0" relativeHeight="251660288" behindDoc="1" locked="0" layoutInCell="1" allowOverlap="1">
             <wp:simplePos x="0" y="0"/>
             <wp:positionH relativeFrom="column">
-              <wp:posOffset>-19050</wp:posOffset>
+              <wp:posOffset>0</wp:posOffset>
             </wp:positionH>
             <wp:positionV relativeFrom="paragraph">
-              <wp:posOffset>172085</wp:posOffset>
+              <wp:posOffset>255270</wp:posOffset>
             </wp:positionV>
-            <wp:extent cx="3180080" cy="3171825"/>
-            <wp:effectExtent l="19050" t="0" r="1270" b="0"/>
+            <wp:extent cx="2270940" cy="2265045"/>
+            <wp:effectExtent l="0" t="0" r="0" b="0"/>
             <wp:wrapNone/>
             <wp:docPr id="3" name="Picture 1" descr="C:\Users\Kevin\Downloads\Yin Yang Symbol.jpg"/>
             <wp:cNvGraphicFramePr>
@@ -3549,7 +4003,7 @@
                   <pic:spPr bwMode="auto">
                     <a:xfrm>
                       <a:off x="0" y="0"/>
-                      <a:ext cx="3180080" cy="3171825"/>
+                      <a:ext cx="2270940" cy="2265045"/>
                     </a:xfrm>
                     <a:prstGeom prst="rect">
                       <a:avLst/>
@@ -3565,6 +4019,12 @@
                 </pic:pic>
               </a:graphicData>
             </a:graphic>
+            <wp14:sizeRelH relativeFrom="margin">
+              <wp14:pctWidth>0</wp14:pctWidth>
+            </wp14:sizeRelH>
+            <wp14:sizeRelV relativeFrom="margin">
+              <wp14:pctHeight>0</wp14:pctHeight>
+            </wp14:sizeRelV>
           </wp:anchor>
         </w:drawing>
       </w:r>
@@ -3578,7 +4038,7 @@
       </w:r>
     </w:p>
     <w:sectPr>
-      <w:footerReference w:type="first" r:id="rId11"/>
+      <w:footerReference w:type="first" r:id="rId13"/>
       <w:pgSz w:w="12240" w:h="15840"/>
       <w:pgMar w:top="1440" w:right="1440" w:bottom="1440" w:left="1440" w:header="708" w:footer="708" w:gutter="0"/>
       <w:pgNumType w:start="1"/>
@@ -3645,7 +4105,7 @@
           <w:rPr>
             <w:noProof/>
           </w:rPr>
-          <w:t>2</w:t>
+          <w:t>3</w:t>
         </w:r>
         <w:r>
           <w:rPr>
@@ -4741,7 +5201,7 @@
 </file>
 
 <file path=customXml/itemProps1.xml><?xml version="1.0" encoding="utf-8"?>
-<ds:datastoreItem xmlns:ds="http://schemas.openxmlformats.org/officeDocument/2006/customXml" ds:itemID="{A1A5CF86-BD6B-4558-BE57-A4D5C5852C6A}">
+<ds:datastoreItem xmlns:ds="http://schemas.openxmlformats.org/officeDocument/2006/customXml" ds:itemID="{AEF9DF13-B9A2-4EAA-AE20-A41DD185C918}">
   <ds:schemaRefs>
     <ds:schemaRef ds:uri="http://schemas.openxmlformats.org/officeDocument/2006/bibliography"/>
   </ds:schemaRefs>

</xml_diff>